<commit_message>
Terminada la guia en sus ejemplos
</commit_message>
<xml_diff>
--- a/Guia_3-Recursos_y_Layouts/Guia 3 VC190544.docx
+++ b/Guia_3-Recursos_y_Layouts/Guia 3 VC190544.docx
@@ -376,6 +376,9 @@
     </w:p>
     <w:p>
       <w:r>
+        <w:rPr>
+          <w:noProof/>
+        </w:rPr>
         <w:drawing>
           <wp:inline distT="0" distB="0" distL="0" distR="0" wp14:anchorId="3B74CDF3" wp14:editId="0B0DA571">
             <wp:extent cx="3543607" cy="6561389"/>
@@ -415,6 +418,9 @@
     </w:p>
     <w:p>
       <w:r>
+        <w:rPr>
+          <w:noProof/>
+        </w:rPr>
         <w:lastRenderedPageBreak/>
         <w:drawing>
           <wp:inline distT="0" distB="0" distL="0" distR="0" wp14:anchorId="06CB3073" wp14:editId="3C0E64E0">
@@ -462,6 +468,245 @@
       <w:r>
         <w:lastRenderedPageBreak/>
         <w:t>EJEMPLO 2</w:t>
+      </w:r>
+    </w:p>
+    <w:p>
+      <w:r>
+        <w:drawing>
+          <wp:inline distT="0" distB="0" distL="0" distR="0" wp14:anchorId="3FB8B481" wp14:editId="2BF1957A">
+            <wp:extent cx="3566469" cy="6584251"/>
+            <wp:effectExtent l="0" t="0" r="0" b="7620"/>
+            <wp:docPr id="4" name="Picture 4" descr="Graphical user interface, application&#10;&#10;Description automatically generated"/>
+            <wp:cNvGraphicFramePr>
+              <a:graphicFrameLocks xmlns:a="http://schemas.openxmlformats.org/drawingml/2006/main" noChangeAspect="1"/>
+            </wp:cNvGraphicFramePr>
+            <a:graphic xmlns:a="http://schemas.openxmlformats.org/drawingml/2006/main">
+              <a:graphicData uri="http://schemas.openxmlformats.org/drawingml/2006/picture">
+                <pic:pic xmlns:pic="http://schemas.openxmlformats.org/drawingml/2006/picture">
+                  <pic:nvPicPr>
+                    <pic:cNvPr id="4" name="Picture 4" descr="Graphical user interface, application&#10;&#10;Description automatically generated"/>
+                    <pic:cNvPicPr/>
+                  </pic:nvPicPr>
+                  <pic:blipFill>
+                    <a:blip r:embed="rId7"/>
+                    <a:stretch>
+                      <a:fillRect/>
+                    </a:stretch>
+                  </pic:blipFill>
+                  <pic:spPr>
+                    <a:xfrm>
+                      <a:off x="0" y="0"/>
+                      <a:ext cx="3566469" cy="6584251"/>
+                    </a:xfrm>
+                    <a:prstGeom prst="rect">
+                      <a:avLst/>
+                    </a:prstGeom>
+                  </pic:spPr>
+                </pic:pic>
+              </a:graphicData>
+            </a:graphic>
+          </wp:inline>
+        </w:drawing>
+      </w:r>
+    </w:p>
+    <w:p>
+      <w:r>
+        <w:lastRenderedPageBreak/>
+        <w:drawing>
+          <wp:inline distT="0" distB="0" distL="0" distR="0" wp14:anchorId="0404EFB4" wp14:editId="4C6C9046">
+            <wp:extent cx="3566469" cy="6584251"/>
+            <wp:effectExtent l="0" t="0" r="0" b="7620"/>
+            <wp:docPr id="5" name="Picture 5" descr="A screenshot of a cell phone&#10;&#10;Description automatically generated with low confidence"/>
+            <wp:cNvGraphicFramePr>
+              <a:graphicFrameLocks xmlns:a="http://schemas.openxmlformats.org/drawingml/2006/main" noChangeAspect="1"/>
+            </wp:cNvGraphicFramePr>
+            <a:graphic xmlns:a="http://schemas.openxmlformats.org/drawingml/2006/main">
+              <a:graphicData uri="http://schemas.openxmlformats.org/drawingml/2006/picture">
+                <pic:pic xmlns:pic="http://schemas.openxmlformats.org/drawingml/2006/picture">
+                  <pic:nvPicPr>
+                    <pic:cNvPr id="5" name="Picture 5" descr="A screenshot of a cell phone&#10;&#10;Description automatically generated with low confidence"/>
+                    <pic:cNvPicPr/>
+                  </pic:nvPicPr>
+                  <pic:blipFill>
+                    <a:blip r:embed="rId8"/>
+                    <a:stretch>
+                      <a:fillRect/>
+                    </a:stretch>
+                  </pic:blipFill>
+                  <pic:spPr>
+                    <a:xfrm>
+                      <a:off x="0" y="0"/>
+                      <a:ext cx="3566469" cy="6584251"/>
+                    </a:xfrm>
+                    <a:prstGeom prst="rect">
+                      <a:avLst/>
+                    </a:prstGeom>
+                  </pic:spPr>
+                </pic:pic>
+              </a:graphicData>
+            </a:graphic>
+          </wp:inline>
+        </w:drawing>
+      </w:r>
+    </w:p>
+    <w:p>
+      <w:r>
+        <w:lastRenderedPageBreak/>
+        <w:drawing>
+          <wp:inline distT="0" distB="0" distL="0" distR="0" wp14:anchorId="4B7185E1" wp14:editId="5D29EB91">
+            <wp:extent cx="3551228" cy="6584251"/>
+            <wp:effectExtent l="0" t="0" r="0" b="7620"/>
+            <wp:docPr id="6" name="Picture 6" descr="Graphical user interface, application, Teams&#10;&#10;Description automatically generated"/>
+            <wp:cNvGraphicFramePr>
+              <a:graphicFrameLocks xmlns:a="http://schemas.openxmlformats.org/drawingml/2006/main" noChangeAspect="1"/>
+            </wp:cNvGraphicFramePr>
+            <a:graphic xmlns:a="http://schemas.openxmlformats.org/drawingml/2006/main">
+              <a:graphicData uri="http://schemas.openxmlformats.org/drawingml/2006/picture">
+                <pic:pic xmlns:pic="http://schemas.openxmlformats.org/drawingml/2006/picture">
+                  <pic:nvPicPr>
+                    <pic:cNvPr id="6" name="Picture 6" descr="Graphical user interface, application, Teams&#10;&#10;Description automatically generated"/>
+                    <pic:cNvPicPr/>
+                  </pic:nvPicPr>
+                  <pic:blipFill>
+                    <a:blip r:embed="rId9"/>
+                    <a:stretch>
+                      <a:fillRect/>
+                    </a:stretch>
+                  </pic:blipFill>
+                  <pic:spPr>
+                    <a:xfrm>
+                      <a:off x="0" y="0"/>
+                      <a:ext cx="3551228" cy="6584251"/>
+                    </a:xfrm>
+                    <a:prstGeom prst="rect">
+                      <a:avLst/>
+                    </a:prstGeom>
+                  </pic:spPr>
+                </pic:pic>
+              </a:graphicData>
+            </a:graphic>
+          </wp:inline>
+        </w:drawing>
+      </w:r>
+    </w:p>
+    <w:p>
+      <w:r>
+        <w:lastRenderedPageBreak/>
+        <w:drawing>
+          <wp:inline distT="0" distB="0" distL="0" distR="0" wp14:anchorId="164349FF" wp14:editId="2E7A8657">
+            <wp:extent cx="3551228" cy="6584251"/>
+            <wp:effectExtent l="0" t="0" r="0" b="7620"/>
+            <wp:docPr id="7" name="Picture 7" descr="Graphical user interface, application, Teams&#10;&#10;Description automatically generated"/>
+            <wp:cNvGraphicFramePr>
+              <a:graphicFrameLocks xmlns:a="http://schemas.openxmlformats.org/drawingml/2006/main" noChangeAspect="1"/>
+            </wp:cNvGraphicFramePr>
+            <a:graphic xmlns:a="http://schemas.openxmlformats.org/drawingml/2006/main">
+              <a:graphicData uri="http://schemas.openxmlformats.org/drawingml/2006/picture">
+                <pic:pic xmlns:pic="http://schemas.openxmlformats.org/drawingml/2006/picture">
+                  <pic:nvPicPr>
+                    <pic:cNvPr id="7" name="Picture 7" descr="Graphical user interface, application, Teams&#10;&#10;Description automatically generated"/>
+                    <pic:cNvPicPr/>
+                  </pic:nvPicPr>
+                  <pic:blipFill>
+                    <a:blip r:embed="rId10"/>
+                    <a:stretch>
+                      <a:fillRect/>
+                    </a:stretch>
+                  </pic:blipFill>
+                  <pic:spPr>
+                    <a:xfrm>
+                      <a:off x="0" y="0"/>
+                      <a:ext cx="3551228" cy="6584251"/>
+                    </a:xfrm>
+                    <a:prstGeom prst="rect">
+                      <a:avLst/>
+                    </a:prstGeom>
+                  </pic:spPr>
+                </pic:pic>
+              </a:graphicData>
+            </a:graphic>
+          </wp:inline>
+        </w:drawing>
+      </w:r>
+    </w:p>
+    <w:p>
+      <w:r>
+        <w:lastRenderedPageBreak/>
+        <w:drawing>
+          <wp:inline distT="0" distB="0" distL="0" distR="0" wp14:anchorId="2A949C50" wp14:editId="223D7185">
+            <wp:extent cx="3551228" cy="6584251"/>
+            <wp:effectExtent l="0" t="0" r="0" b="7620"/>
+            <wp:docPr id="8" name="Picture 8" descr="A screenshot of a computer&#10;&#10;Description automatically generated with low confidence"/>
+            <wp:cNvGraphicFramePr>
+              <a:graphicFrameLocks xmlns:a="http://schemas.openxmlformats.org/drawingml/2006/main" noChangeAspect="1"/>
+            </wp:cNvGraphicFramePr>
+            <a:graphic xmlns:a="http://schemas.openxmlformats.org/drawingml/2006/main">
+              <a:graphicData uri="http://schemas.openxmlformats.org/drawingml/2006/picture">
+                <pic:pic xmlns:pic="http://schemas.openxmlformats.org/drawingml/2006/picture">
+                  <pic:nvPicPr>
+                    <pic:cNvPr id="8" name="Picture 8" descr="A screenshot of a computer&#10;&#10;Description automatically generated with low confidence"/>
+                    <pic:cNvPicPr/>
+                  </pic:nvPicPr>
+                  <pic:blipFill>
+                    <a:blip r:embed="rId11"/>
+                    <a:stretch>
+                      <a:fillRect/>
+                    </a:stretch>
+                  </pic:blipFill>
+                  <pic:spPr>
+                    <a:xfrm>
+                      <a:off x="0" y="0"/>
+                      <a:ext cx="3551228" cy="6584251"/>
+                    </a:xfrm>
+                    <a:prstGeom prst="rect">
+                      <a:avLst/>
+                    </a:prstGeom>
+                  </pic:spPr>
+                </pic:pic>
+              </a:graphicData>
+            </a:graphic>
+          </wp:inline>
+        </w:drawing>
+      </w:r>
+    </w:p>
+    <w:p>
+      <w:r>
+        <w:lastRenderedPageBreak/>
+        <w:drawing>
+          <wp:inline distT="0" distB="0" distL="0" distR="0" wp14:anchorId="12F6AC67" wp14:editId="1C40B3F3">
+            <wp:extent cx="3551228" cy="6584251"/>
+            <wp:effectExtent l="0" t="0" r="0" b="7620"/>
+            <wp:docPr id="9" name="Picture 9" descr="A screenshot of a cell phone&#10;&#10;Description automatically generated with low confidence"/>
+            <wp:cNvGraphicFramePr>
+              <a:graphicFrameLocks xmlns:a="http://schemas.openxmlformats.org/drawingml/2006/main" noChangeAspect="1"/>
+            </wp:cNvGraphicFramePr>
+            <a:graphic xmlns:a="http://schemas.openxmlformats.org/drawingml/2006/main">
+              <a:graphicData uri="http://schemas.openxmlformats.org/drawingml/2006/picture">
+                <pic:pic xmlns:pic="http://schemas.openxmlformats.org/drawingml/2006/picture">
+                  <pic:nvPicPr>
+                    <pic:cNvPr id="9" name="Picture 9" descr="A screenshot of a cell phone&#10;&#10;Description automatically generated with low confidence"/>
+                    <pic:cNvPicPr/>
+                  </pic:nvPicPr>
+                  <pic:blipFill>
+                    <a:blip r:embed="rId12"/>
+                    <a:stretch>
+                      <a:fillRect/>
+                    </a:stretch>
+                  </pic:blipFill>
+                  <pic:spPr>
+                    <a:xfrm>
+                      <a:off x="0" y="0"/>
+                      <a:ext cx="3551228" cy="6584251"/>
+                    </a:xfrm>
+                    <a:prstGeom prst="rect">
+                      <a:avLst/>
+                    </a:prstGeom>
+                  </pic:spPr>
+                </pic:pic>
+              </a:graphicData>
+            </a:graphic>
+          </wp:inline>
+        </w:drawing>
       </w:r>
     </w:p>
     <w:p/>

</xml_diff>

<commit_message>
Ejemplo 1 a Fránces
</commit_message>
<xml_diff>
--- a/Guia_3-Recursos_y_Layouts/Guia 3 VC190544.docx
+++ b/Guia_3-Recursos_y_Layouts/Guia 3 VC190544.docx
@@ -472,6 +472,9 @@
     </w:p>
     <w:p>
       <w:r>
+        <w:rPr>
+          <w:noProof/>
+        </w:rPr>
         <w:drawing>
           <wp:inline distT="0" distB="0" distL="0" distR="0" wp14:anchorId="3FB8B481" wp14:editId="2BF1957A">
             <wp:extent cx="3566469" cy="6584251"/>
@@ -511,6 +514,9 @@
     </w:p>
     <w:p>
       <w:r>
+        <w:rPr>
+          <w:noProof/>
+        </w:rPr>
         <w:lastRenderedPageBreak/>
         <w:drawing>
           <wp:inline distT="0" distB="0" distL="0" distR="0" wp14:anchorId="0404EFB4" wp14:editId="4C6C9046">
@@ -551,6 +557,9 @@
     </w:p>
     <w:p>
       <w:r>
+        <w:rPr>
+          <w:noProof/>
+        </w:rPr>
         <w:lastRenderedPageBreak/>
         <w:drawing>
           <wp:inline distT="0" distB="0" distL="0" distR="0" wp14:anchorId="4B7185E1" wp14:editId="5D29EB91">
@@ -591,6 +600,9 @@
     </w:p>
     <w:p>
       <w:r>
+        <w:rPr>
+          <w:noProof/>
+        </w:rPr>
         <w:lastRenderedPageBreak/>
         <w:drawing>
           <wp:inline distT="0" distB="0" distL="0" distR="0" wp14:anchorId="164349FF" wp14:editId="2E7A8657">
@@ -631,6 +643,9 @@
     </w:p>
     <w:p>
       <w:r>
+        <w:rPr>
+          <w:noProof/>
+        </w:rPr>
         <w:lastRenderedPageBreak/>
         <w:drawing>
           <wp:inline distT="0" distB="0" distL="0" distR="0" wp14:anchorId="2A949C50" wp14:editId="223D7185">
@@ -671,6 +686,9 @@
     </w:p>
     <w:p>
       <w:r>
+        <w:rPr>
+          <w:noProof/>
+        </w:rPr>
         <w:lastRenderedPageBreak/>
         <w:drawing>
           <wp:inline distT="0" distB="0" distL="0" distR="0" wp14:anchorId="12F6AC67" wp14:editId="1C40B3F3">
@@ -707,6 +725,72 @@
             </a:graphic>
           </wp:inline>
         </w:drawing>
+      </w:r>
+    </w:p>
+    <w:p>
+      <w:r>
+        <w:br w:type="page"/>
+      </w:r>
+    </w:p>
+    <w:p>
+      <w:r>
+        <w:lastRenderedPageBreak/>
+        <w:t>INVESTIGACION COMPLEMENTARIA</w:t>
+      </w:r>
+    </w:p>
+    <w:p>
+      <w:r>
+        <w:t>EJEMPLO 1: FRÁNCES</w:t>
+      </w:r>
+    </w:p>
+    <w:p>
+      <w:r>
+        <w:drawing>
+          <wp:inline distT="0" distB="0" distL="0" distR="0" wp14:anchorId="055D7476" wp14:editId="6D497615">
+            <wp:extent cx="3566469" cy="6591871"/>
+            <wp:effectExtent l="0" t="0" r="0" b="0"/>
+            <wp:docPr id="10" name="Picture 10" descr="A screenshot of a phone&#10;&#10;Description automatically generated with low confidence"/>
+            <wp:cNvGraphicFramePr>
+              <a:graphicFrameLocks xmlns:a="http://schemas.openxmlformats.org/drawingml/2006/main" noChangeAspect="1"/>
+            </wp:cNvGraphicFramePr>
+            <a:graphic xmlns:a="http://schemas.openxmlformats.org/drawingml/2006/main">
+              <a:graphicData uri="http://schemas.openxmlformats.org/drawingml/2006/picture">
+                <pic:pic xmlns:pic="http://schemas.openxmlformats.org/drawingml/2006/picture">
+                  <pic:nvPicPr>
+                    <pic:cNvPr id="10" name="Picture 10" descr="A screenshot of a phone&#10;&#10;Description automatically generated with low confidence"/>
+                    <pic:cNvPicPr/>
+                  </pic:nvPicPr>
+                  <pic:blipFill>
+                    <a:blip r:embed="rId13"/>
+                    <a:stretch>
+                      <a:fillRect/>
+                    </a:stretch>
+                  </pic:blipFill>
+                  <pic:spPr>
+                    <a:xfrm>
+                      <a:off x="0" y="0"/>
+                      <a:ext cx="3566469" cy="6591871"/>
+                    </a:xfrm>
+                    <a:prstGeom prst="rect">
+                      <a:avLst/>
+                    </a:prstGeom>
+                  </pic:spPr>
+                </pic:pic>
+              </a:graphicData>
+            </a:graphic>
+          </wp:inline>
+        </w:drawing>
+      </w:r>
+    </w:p>
+    <w:p>
+      <w:r>
+        <w:br w:type="page"/>
+      </w:r>
+    </w:p>
+    <w:p>
+      <w:r>
+        <w:lastRenderedPageBreak/>
+        <w:t>LOGIN RELATIVE</w:t>
       </w:r>
     </w:p>
     <w:p/>

</xml_diff>

<commit_message>
Avanzando en la investigación complementaria
</commit_message>
<xml_diff>
--- a/Guia_3-Recursos_y_Layouts/Guia 3 VC190544.docx
+++ b/Guia_3-Recursos_y_Layouts/Guia 3 VC190544.docx
@@ -841,6 +841,56 @@
       <w:r>
         <w:lastRenderedPageBreak/>
         <w:t>LOGIN CONSTRAINT</w:t>
+      </w:r>
+    </w:p>
+    <w:p>
+      <w:r>
+        <w:drawing>
+          <wp:inline distT="0" distB="0" distL="0" distR="0" wp14:anchorId="76FB786F" wp14:editId="28482FF7">
+            <wp:extent cx="3551228" cy="6569009"/>
+            <wp:effectExtent l="0" t="0" r="0" b="3810"/>
+            <wp:docPr id="12" name="Picture 12" descr="A screenshot of a phone&#10;&#10;Description automatically generated with medium confidence"/>
+            <wp:cNvGraphicFramePr>
+              <a:graphicFrameLocks xmlns:a="http://schemas.openxmlformats.org/drawingml/2006/main" noChangeAspect="1"/>
+            </wp:cNvGraphicFramePr>
+            <a:graphic xmlns:a="http://schemas.openxmlformats.org/drawingml/2006/main">
+              <a:graphicData uri="http://schemas.openxmlformats.org/drawingml/2006/picture">
+                <pic:pic xmlns:pic="http://schemas.openxmlformats.org/drawingml/2006/picture">
+                  <pic:nvPicPr>
+                    <pic:cNvPr id="12" name="Picture 12" descr="A screenshot of a phone&#10;&#10;Description automatically generated with medium confidence"/>
+                    <pic:cNvPicPr/>
+                  </pic:nvPicPr>
+                  <pic:blipFill>
+                    <a:blip r:embed="rId15"/>
+                    <a:stretch>
+                      <a:fillRect/>
+                    </a:stretch>
+                  </pic:blipFill>
+                  <pic:spPr>
+                    <a:xfrm>
+                      <a:off x="0" y="0"/>
+                      <a:ext cx="3551228" cy="6569009"/>
+                    </a:xfrm>
+                    <a:prstGeom prst="rect">
+                      <a:avLst/>
+                    </a:prstGeom>
+                  </pic:spPr>
+                </pic:pic>
+              </a:graphicData>
+            </a:graphic>
+          </wp:inline>
+        </w:drawing>
+      </w:r>
+    </w:p>
+    <w:p>
+      <w:r>
+        <w:br w:type="page"/>
+      </w:r>
+    </w:p>
+    <w:p>
+      <w:r>
+        <w:lastRenderedPageBreak/>
+        <w:t>GRID LAYOUT CON SALIDA:</w:t>
       </w:r>
     </w:p>
     <w:p/>

</xml_diff>

<commit_message>
Terminada la guia 3 normal
</commit_message>
<xml_diff>
--- a/Guia_3-Recursos_y_Layouts/Guia 3 VC190544.docx
+++ b/Guia_3-Recursos_y_Layouts/Guia 3 VC190544.docx
@@ -745,6 +745,9 @@
     </w:p>
     <w:p>
       <w:r>
+        <w:rPr>
+          <w:noProof/>
+        </w:rPr>
         <w:drawing>
           <wp:inline distT="0" distB="0" distL="0" distR="0" wp14:anchorId="055D7476" wp14:editId="6D497615">
             <wp:extent cx="3566469" cy="6591871"/>
@@ -795,6 +798,9 @@
     </w:p>
     <w:p>
       <w:r>
+        <w:rPr>
+          <w:noProof/>
+        </w:rPr>
         <w:drawing>
           <wp:inline distT="0" distB="0" distL="0" distR="0" wp14:anchorId="1CE4E9CB" wp14:editId="14E9C114">
             <wp:extent cx="3566469" cy="6591871"/>
@@ -845,6 +851,9 @@
     </w:p>
     <w:p>
       <w:r>
+        <w:rPr>
+          <w:noProof/>
+        </w:rPr>
         <w:drawing>
           <wp:inline distT="0" distB="0" distL="0" distR="0" wp14:anchorId="76FB786F" wp14:editId="28482FF7">
             <wp:extent cx="3551228" cy="6569009"/>
@@ -891,6 +900,147 @@
       <w:r>
         <w:lastRenderedPageBreak/>
         <w:t>GRID LAYOUT CON SALIDA:</w:t>
+      </w:r>
+    </w:p>
+    <w:p>
+      <w:r>
+        <w:drawing>
+          <wp:inline distT="0" distB="0" distL="0" distR="0" wp14:anchorId="335250F5" wp14:editId="77F88976">
+            <wp:extent cx="3566469" cy="6576630"/>
+            <wp:effectExtent l="0" t="0" r="0" b="0"/>
+            <wp:docPr id="13" name="Picture 13" descr="A screenshot of a cell phone&#10;&#10;Description automatically generated with medium confidence"/>
+            <wp:cNvGraphicFramePr>
+              <a:graphicFrameLocks xmlns:a="http://schemas.openxmlformats.org/drawingml/2006/main" noChangeAspect="1"/>
+            </wp:cNvGraphicFramePr>
+            <a:graphic xmlns:a="http://schemas.openxmlformats.org/drawingml/2006/main">
+              <a:graphicData uri="http://schemas.openxmlformats.org/drawingml/2006/picture">
+                <pic:pic xmlns:pic="http://schemas.openxmlformats.org/drawingml/2006/picture">
+                  <pic:nvPicPr>
+                    <pic:cNvPr id="13" name="Picture 13" descr="A screenshot of a cell phone&#10;&#10;Description automatically generated with medium confidence"/>
+                    <pic:cNvPicPr/>
+                  </pic:nvPicPr>
+                  <pic:blipFill>
+                    <a:blip r:embed="rId16"/>
+                    <a:stretch>
+                      <a:fillRect/>
+                    </a:stretch>
+                  </pic:blipFill>
+                  <pic:spPr>
+                    <a:xfrm>
+                      <a:off x="0" y="0"/>
+                      <a:ext cx="3566469" cy="6576630"/>
+                    </a:xfrm>
+                    <a:prstGeom prst="rect">
+                      <a:avLst/>
+                    </a:prstGeom>
+                  </pic:spPr>
+                </pic:pic>
+              </a:graphicData>
+            </a:graphic>
+          </wp:inline>
+        </w:drawing>
+      </w:r>
+    </w:p>
+    <w:p>
+      <w:r>
+        <w:lastRenderedPageBreak/>
+        <w:drawing>
+          <wp:inline distT="0" distB="0" distL="0" distR="0" wp14:anchorId="67FBED50" wp14:editId="46CBFB5E">
+            <wp:extent cx="3566469" cy="6576630"/>
+            <wp:effectExtent l="0" t="0" r="0" b="0"/>
+            <wp:docPr id="14" name="Picture 14" descr="A screenshot of a phone&#10;&#10;Description automatically generated with medium confidence"/>
+            <wp:cNvGraphicFramePr>
+              <a:graphicFrameLocks xmlns:a="http://schemas.openxmlformats.org/drawingml/2006/main" noChangeAspect="1"/>
+            </wp:cNvGraphicFramePr>
+            <a:graphic xmlns:a="http://schemas.openxmlformats.org/drawingml/2006/main">
+              <a:graphicData uri="http://schemas.openxmlformats.org/drawingml/2006/picture">
+                <pic:pic xmlns:pic="http://schemas.openxmlformats.org/drawingml/2006/picture">
+                  <pic:nvPicPr>
+                    <pic:cNvPr id="14" name="Picture 14" descr="A screenshot of a phone&#10;&#10;Description automatically generated with medium confidence"/>
+                    <pic:cNvPicPr/>
+                  </pic:nvPicPr>
+                  <pic:blipFill>
+                    <a:blip r:embed="rId17"/>
+                    <a:stretch>
+                      <a:fillRect/>
+                    </a:stretch>
+                  </pic:blipFill>
+                  <pic:spPr>
+                    <a:xfrm>
+                      <a:off x="0" y="0"/>
+                      <a:ext cx="3566469" cy="6576630"/>
+                    </a:xfrm>
+                    <a:prstGeom prst="rect">
+                      <a:avLst/>
+                    </a:prstGeom>
+                  </pic:spPr>
+                </pic:pic>
+              </a:graphicData>
+            </a:graphic>
+          </wp:inline>
+        </w:drawing>
+      </w:r>
+    </w:p>
+    <w:p>
+      <w:r>
+        <w:br w:type="page"/>
+      </w:r>
+    </w:p>
+    <w:p>
+      <w:r>
+        <w:lastRenderedPageBreak/>
+        <w:t>MEJORANDO LA ACTIVIDAD PRINCIPAL</w:t>
+      </w:r>
+    </w:p>
+    <w:p>
+      <w:r>
+        <w:drawing>
+          <wp:inline distT="0" distB="0" distL="0" distR="0" wp14:anchorId="45975B6B" wp14:editId="5A9AF8E7">
+            <wp:extent cx="3566469" cy="6576630"/>
+            <wp:effectExtent l="0" t="0" r="0" b="0"/>
+            <wp:docPr id="15" name="Picture 15" descr="A screenshot of a phone&#10;&#10;Description automatically generated with medium confidence"/>
+            <wp:cNvGraphicFramePr>
+              <a:graphicFrameLocks xmlns:a="http://schemas.openxmlformats.org/drawingml/2006/main" noChangeAspect="1"/>
+            </wp:cNvGraphicFramePr>
+            <a:graphic xmlns:a="http://schemas.openxmlformats.org/drawingml/2006/main">
+              <a:graphicData uri="http://schemas.openxmlformats.org/drawingml/2006/picture">
+                <pic:pic xmlns:pic="http://schemas.openxmlformats.org/drawingml/2006/picture">
+                  <pic:nvPicPr>
+                    <pic:cNvPr id="15" name="Picture 15" descr="A screenshot of a phone&#10;&#10;Description automatically generated with medium confidence"/>
+                    <pic:cNvPicPr/>
+                  </pic:nvPicPr>
+                  <pic:blipFill>
+                    <a:blip r:embed="rId18"/>
+                    <a:stretch>
+                      <a:fillRect/>
+                    </a:stretch>
+                  </pic:blipFill>
+                  <pic:spPr>
+                    <a:xfrm>
+                      <a:off x="0" y="0"/>
+                      <a:ext cx="3566469" cy="6576630"/>
+                    </a:xfrm>
+                    <a:prstGeom prst="rect">
+                      <a:avLst/>
+                    </a:prstGeom>
+                  </pic:spPr>
+                </pic:pic>
+              </a:graphicData>
+            </a:graphic>
+          </wp:inline>
+        </w:drawing>
+      </w:r>
+    </w:p>
+    <w:p/>
+    <w:p>
+      <w:r>
+        <w:br w:type="page"/>
+      </w:r>
+    </w:p>
+    <w:p>
+      <w:r>
+        <w:lastRenderedPageBreak/>
+        <w:t>INVESTIGACION COMPLEMENTARIA</w:t>
       </w:r>
     </w:p>
     <w:p/>

</xml_diff>

<commit_message>
Terminada la investigacion extra de la guia-3
</commit_message>
<xml_diff>
--- a/Guia_3-Recursos_y_Layouts/Guia 3 VC190544.docx
+++ b/Guia_3-Recursos_y_Layouts/Guia 3 VC190544.docx
@@ -349,19 +349,8 @@
           <w:bCs/>
           <w:color w:val="000000"/>
         </w:rPr>
-        <w:t xml:space="preserve">Walter </w:t>
-      </w:r>
-      <w:proofErr w:type="spellStart"/>
-      <w:r>
-        <w:rPr>
-          <w:rFonts w:ascii="Arial" w:hAnsi="Arial" w:cs="Arial"/>
-          <w:b/>
-          <w:bCs/>
-          <w:color w:val="000000"/>
-        </w:rPr>
-        <w:t>Sanchez</w:t>
-      </w:r>
-      <w:proofErr w:type="spellEnd"/>
+        <w:t>Walter Sanchez</w:t>
+      </w:r>
     </w:p>
     <w:p>
       <w:r>
@@ -1041,6 +1030,167 @@
       <w:r>
         <w:lastRenderedPageBreak/>
         <w:t>INVESTIGACION COMPLEMENTARIA</w:t>
+      </w:r>
+    </w:p>
+    <w:p>
+      <w:r>
+        <w:drawing>
+          <wp:inline distT="0" distB="0" distL="0" distR="0" wp14:anchorId="4C71AD2C" wp14:editId="400D4BCC">
+            <wp:extent cx="3558848" cy="6591871"/>
+            <wp:effectExtent l="0" t="0" r="3810" b="0"/>
+            <wp:docPr id="16" name="Picture 16" descr="A screenshot of a cell phone&#10;&#10;Description automatically generated with medium confidence"/>
+            <wp:cNvGraphicFramePr>
+              <a:graphicFrameLocks xmlns:a="http://schemas.openxmlformats.org/drawingml/2006/main" noChangeAspect="1"/>
+            </wp:cNvGraphicFramePr>
+            <a:graphic xmlns:a="http://schemas.openxmlformats.org/drawingml/2006/main">
+              <a:graphicData uri="http://schemas.openxmlformats.org/drawingml/2006/picture">
+                <pic:pic xmlns:pic="http://schemas.openxmlformats.org/drawingml/2006/picture">
+                  <pic:nvPicPr>
+                    <pic:cNvPr id="16" name="Picture 16" descr="A screenshot of a cell phone&#10;&#10;Description automatically generated with medium confidence"/>
+                    <pic:cNvPicPr/>
+                  </pic:nvPicPr>
+                  <pic:blipFill>
+                    <a:blip r:embed="rId19"/>
+                    <a:stretch>
+                      <a:fillRect/>
+                    </a:stretch>
+                  </pic:blipFill>
+                  <pic:spPr>
+                    <a:xfrm>
+                      <a:off x="0" y="0"/>
+                      <a:ext cx="3558848" cy="6591871"/>
+                    </a:xfrm>
+                    <a:prstGeom prst="rect">
+                      <a:avLst/>
+                    </a:prstGeom>
+                  </pic:spPr>
+                </pic:pic>
+              </a:graphicData>
+            </a:graphic>
+          </wp:inline>
+        </w:drawing>
+      </w:r>
+    </w:p>
+    <w:p>
+      <w:r>
+        <w:lastRenderedPageBreak/>
+        <w:drawing>
+          <wp:inline distT="0" distB="0" distL="0" distR="0" wp14:anchorId="0AE5CB4E" wp14:editId="2CB51A1F">
+            <wp:extent cx="3558848" cy="6591871"/>
+            <wp:effectExtent l="0" t="0" r="3810" b="0"/>
+            <wp:docPr id="17" name="Picture 17" descr="A screenshot of a cell phone&#10;&#10;Description automatically generated with medium confidence"/>
+            <wp:cNvGraphicFramePr>
+              <a:graphicFrameLocks xmlns:a="http://schemas.openxmlformats.org/drawingml/2006/main" noChangeAspect="1"/>
+            </wp:cNvGraphicFramePr>
+            <a:graphic xmlns:a="http://schemas.openxmlformats.org/drawingml/2006/main">
+              <a:graphicData uri="http://schemas.openxmlformats.org/drawingml/2006/picture">
+                <pic:pic xmlns:pic="http://schemas.openxmlformats.org/drawingml/2006/picture">
+                  <pic:nvPicPr>
+                    <pic:cNvPr id="17" name="Picture 17" descr="A screenshot of a cell phone&#10;&#10;Description automatically generated with medium confidence"/>
+                    <pic:cNvPicPr/>
+                  </pic:nvPicPr>
+                  <pic:blipFill>
+                    <a:blip r:embed="rId20"/>
+                    <a:stretch>
+                      <a:fillRect/>
+                    </a:stretch>
+                  </pic:blipFill>
+                  <pic:spPr>
+                    <a:xfrm>
+                      <a:off x="0" y="0"/>
+                      <a:ext cx="3558848" cy="6591871"/>
+                    </a:xfrm>
+                    <a:prstGeom prst="rect">
+                      <a:avLst/>
+                    </a:prstGeom>
+                  </pic:spPr>
+                </pic:pic>
+              </a:graphicData>
+            </a:graphic>
+          </wp:inline>
+        </w:drawing>
+      </w:r>
+    </w:p>
+    <w:p/>
+    <w:p/>
+    <w:p>
+      <w:r>
+        <w:lastRenderedPageBreak/>
+        <w:drawing>
+          <wp:inline distT="0" distB="0" distL="0" distR="0" wp14:anchorId="20038208" wp14:editId="41A041CD">
+            <wp:extent cx="3558848" cy="6591871"/>
+            <wp:effectExtent l="0" t="0" r="3810" b="0"/>
+            <wp:docPr id="18" name="Picture 18" descr="A screenshot of a cell phone&#10;&#10;Description automatically generated with medium confidence"/>
+            <wp:cNvGraphicFramePr>
+              <a:graphicFrameLocks xmlns:a="http://schemas.openxmlformats.org/drawingml/2006/main" noChangeAspect="1"/>
+            </wp:cNvGraphicFramePr>
+            <a:graphic xmlns:a="http://schemas.openxmlformats.org/drawingml/2006/main">
+              <a:graphicData uri="http://schemas.openxmlformats.org/drawingml/2006/picture">
+                <pic:pic xmlns:pic="http://schemas.openxmlformats.org/drawingml/2006/picture">
+                  <pic:nvPicPr>
+                    <pic:cNvPr id="18" name="Picture 18" descr="A screenshot of a cell phone&#10;&#10;Description automatically generated with medium confidence"/>
+                    <pic:cNvPicPr/>
+                  </pic:nvPicPr>
+                  <pic:blipFill>
+                    <a:blip r:embed="rId21"/>
+                    <a:stretch>
+                      <a:fillRect/>
+                    </a:stretch>
+                  </pic:blipFill>
+                  <pic:spPr>
+                    <a:xfrm>
+                      <a:off x="0" y="0"/>
+                      <a:ext cx="3558848" cy="6591871"/>
+                    </a:xfrm>
+                    <a:prstGeom prst="rect">
+                      <a:avLst/>
+                    </a:prstGeom>
+                  </pic:spPr>
+                </pic:pic>
+              </a:graphicData>
+            </a:graphic>
+          </wp:inline>
+        </w:drawing>
+      </w:r>
+    </w:p>
+    <w:p>
+      <w:r>
+        <w:lastRenderedPageBreak/>
+        <w:drawing>
+          <wp:inline distT="0" distB="0" distL="0" distR="0" wp14:anchorId="292A76B1" wp14:editId="5D181DC5">
+            <wp:extent cx="3558848" cy="6584251"/>
+            <wp:effectExtent l="0" t="0" r="3810" b="7620"/>
+            <wp:docPr id="19" name="Picture 19" descr="A screenshot of a phone&#10;&#10;Description automatically generated with medium confidence"/>
+            <wp:cNvGraphicFramePr>
+              <a:graphicFrameLocks xmlns:a="http://schemas.openxmlformats.org/drawingml/2006/main" noChangeAspect="1"/>
+            </wp:cNvGraphicFramePr>
+            <a:graphic xmlns:a="http://schemas.openxmlformats.org/drawingml/2006/main">
+              <a:graphicData uri="http://schemas.openxmlformats.org/drawingml/2006/picture">
+                <pic:pic xmlns:pic="http://schemas.openxmlformats.org/drawingml/2006/picture">
+                  <pic:nvPicPr>
+                    <pic:cNvPr id="19" name="Picture 19" descr="A screenshot of a phone&#10;&#10;Description automatically generated with medium confidence"/>
+                    <pic:cNvPicPr/>
+                  </pic:nvPicPr>
+                  <pic:blipFill>
+                    <a:blip r:embed="rId22"/>
+                    <a:stretch>
+                      <a:fillRect/>
+                    </a:stretch>
+                  </pic:blipFill>
+                  <pic:spPr>
+                    <a:xfrm>
+                      <a:off x="0" y="0"/>
+                      <a:ext cx="3558848" cy="6584251"/>
+                    </a:xfrm>
+                    <a:prstGeom prst="rect">
+                      <a:avLst/>
+                    </a:prstGeom>
+                  </pic:spPr>
+                </pic:pic>
+              </a:graphicData>
+            </a:graphic>
+          </wp:inline>
+        </w:drawing>
       </w:r>
     </w:p>
     <w:p/>

</xml_diff>